<commit_message>
with switch account and updated DD
</commit_message>
<xml_diff>
--- a/DateDictionary.docx
+++ b/DateDictionary.docx
@@ -10,8 +10,6 @@
           <w:b/>
         </w:rPr>
       </w:pPr>
-      <w:bookmarkStart w:id="0" w:name="_GoBack"/>
-      <w:bookmarkEnd w:id="0"/>
     </w:p>
     <w:p>
       <w:pPr>
@@ -17009,6 +17007,612 @@
         </w:rPr>
       </w:pPr>
     </w:p>
+    <w:p>
+      <w:pPr>
+        <w:rPr>
+          <w:rFonts w:ascii="Times New Roman" w:hAnsi="Times New Roman" w:cs="Times New Roman"/>
+        </w:rPr>
+      </w:pPr>
+    </w:p>
+    <w:p>
+      <w:pPr>
+        <w:jc w:val="center"/>
+        <w:rPr>
+          <w:rFonts w:ascii="Times New Roman" w:hAnsi="Times New Roman" w:cs="Times New Roman"/>
+          <w:b/>
+        </w:rPr>
+      </w:pPr>
+      <w:r>
+        <w:rPr>
+          <w:rFonts w:ascii="Times New Roman" w:hAnsi="Times New Roman" w:cs="Times New Roman"/>
+          <w:b/>
+        </w:rPr>
+        <w:t>Table 1</w:t>
+      </w:r>
+      <w:r>
+        <w:rPr>
+          <w:rFonts w:ascii="Times New Roman" w:hAnsi="Times New Roman" w:cs="Times New Roman"/>
+          <w:b/>
+        </w:rPr>
+        <w:t>7</w:t>
+      </w:r>
+    </w:p>
+    <w:p>
+      <w:pPr>
+        <w:jc w:val="center"/>
+        <w:rPr>
+          <w:rFonts w:ascii="Times New Roman" w:hAnsi="Times New Roman" w:cs="Times New Roman"/>
+        </w:rPr>
+      </w:pPr>
+      <w:r>
+        <w:rPr>
+          <w:rFonts w:ascii="Times New Roman" w:hAnsi="Times New Roman" w:cs="Times New Roman"/>
+          <w:b/>
+        </w:rPr>
+        <w:t xml:space="preserve">DATA DICTIONARY - </w:t>
+      </w:r>
+      <w:r>
+        <w:rPr>
+          <w:rFonts w:ascii="Times New Roman" w:hAnsi="Times New Roman" w:cs="Times New Roman"/>
+          <w:b/>
+        </w:rPr>
+        <w:t>SwitchAccount</w:t>
+      </w:r>
+    </w:p>
+    <w:tbl>
+      <w:tblPr>
+        <w:tblW w:w="0" w:type="auto"/>
+        <w:tblInd w:w="98" w:type="dxa"/>
+        <w:tblCellMar>
+          <w:left w:w="10" w:type="dxa"/>
+          <w:right w:w="10" w:type="dxa"/>
+        </w:tblCellMar>
+        <w:tblLook w:val="0000" w:firstRow="0" w:lastRow="0" w:firstColumn="0" w:lastColumn="0" w:noHBand="0" w:noVBand="0"/>
+      </w:tblPr>
+      <w:tblGrid>
+        <w:gridCol w:w="2770"/>
+        <w:gridCol w:w="1532"/>
+        <w:gridCol w:w="4186"/>
+        <w:gridCol w:w="892"/>
+      </w:tblGrid>
+      <w:tr>
+        <w:trPr>
+          <w:trHeight w:val="1"/>
+        </w:trPr>
+        <w:tc>
+          <w:tcPr>
+            <w:tcW w:w="2770" w:type="dxa"/>
+            <w:tcBorders>
+              <w:top w:val="single" w:sz="4" w:space="0" w:color="000000"/>
+              <w:left w:val="single" w:sz="4" w:space="0" w:color="000000"/>
+              <w:bottom w:val="single" w:sz="4" w:space="0" w:color="000000"/>
+              <w:right w:val="single" w:sz="4" w:space="0" w:color="000000"/>
+            </w:tcBorders>
+            <w:shd w:val="clear" w:color="000000" w:fill="FFFFFF"/>
+            <w:tcMar>
+              <w:left w:w="108" w:type="dxa"/>
+              <w:right w:w="108" w:type="dxa"/>
+            </w:tcMar>
+          </w:tcPr>
+          <w:p>
+            <w:pPr>
+              <w:spacing w:after="0" w:line="240" w:lineRule="auto"/>
+              <w:jc w:val="center"/>
+              <w:rPr>
+                <w:rFonts w:ascii="Times New Roman" w:eastAsia="Calibri" w:hAnsi="Times New Roman" w:cs="Times New Roman"/>
+              </w:rPr>
+            </w:pPr>
+            <w:r>
+              <w:rPr>
+                <w:rFonts w:ascii="Times New Roman" w:eastAsia="Calibri" w:hAnsi="Times New Roman" w:cs="Times New Roman"/>
+                <w:b/>
+              </w:rPr>
+              <w:t>Field Name</w:t>
+            </w:r>
+          </w:p>
+        </w:tc>
+        <w:tc>
+          <w:tcPr>
+            <w:tcW w:w="1532" w:type="dxa"/>
+            <w:tcBorders>
+              <w:top w:val="single" w:sz="4" w:space="0" w:color="000000"/>
+              <w:left w:val="single" w:sz="4" w:space="0" w:color="000000"/>
+              <w:bottom w:val="single" w:sz="4" w:space="0" w:color="000000"/>
+              <w:right w:val="single" w:sz="4" w:space="0" w:color="000000"/>
+            </w:tcBorders>
+            <w:shd w:val="clear" w:color="000000" w:fill="FFFFFF"/>
+            <w:tcMar>
+              <w:left w:w="108" w:type="dxa"/>
+              <w:right w:w="108" w:type="dxa"/>
+            </w:tcMar>
+          </w:tcPr>
+          <w:p>
+            <w:pPr>
+              <w:spacing w:after="0" w:line="240" w:lineRule="auto"/>
+              <w:jc w:val="center"/>
+              <w:rPr>
+                <w:rFonts w:ascii="Times New Roman" w:eastAsia="Calibri" w:hAnsi="Times New Roman" w:cs="Times New Roman"/>
+              </w:rPr>
+            </w:pPr>
+            <w:r>
+              <w:rPr>
+                <w:rFonts w:ascii="Times New Roman" w:eastAsia="Calibri" w:hAnsi="Times New Roman" w:cs="Times New Roman"/>
+                <w:b/>
+              </w:rPr>
+              <w:t>Data Type</w:t>
+            </w:r>
+          </w:p>
+        </w:tc>
+        <w:tc>
+          <w:tcPr>
+            <w:tcW w:w="4186" w:type="dxa"/>
+            <w:tcBorders>
+              <w:top w:val="single" w:sz="4" w:space="0" w:color="000000"/>
+              <w:left w:val="single" w:sz="4" w:space="0" w:color="000000"/>
+              <w:bottom w:val="single" w:sz="4" w:space="0" w:color="000000"/>
+              <w:right w:val="single" w:sz="4" w:space="0" w:color="000000"/>
+            </w:tcBorders>
+            <w:shd w:val="clear" w:color="000000" w:fill="FFFFFF"/>
+          </w:tcPr>
+          <w:p>
+            <w:pPr>
+              <w:spacing w:after="0" w:line="240" w:lineRule="auto"/>
+              <w:jc w:val="center"/>
+              <w:rPr>
+                <w:rFonts w:ascii="Times New Roman" w:eastAsia="Calibri" w:hAnsi="Times New Roman" w:cs="Times New Roman"/>
+              </w:rPr>
+            </w:pPr>
+            <w:r>
+              <w:rPr>
+                <w:rFonts w:ascii="Times New Roman" w:eastAsia="Calibri" w:hAnsi="Times New Roman" w:cs="Times New Roman"/>
+                <w:b/>
+              </w:rPr>
+              <w:t>Description</w:t>
+            </w:r>
+          </w:p>
+        </w:tc>
+        <w:tc>
+          <w:tcPr>
+            <w:tcW w:w="892" w:type="dxa"/>
+            <w:tcBorders>
+              <w:top w:val="single" w:sz="4" w:space="0" w:color="000000"/>
+              <w:left w:val="single" w:sz="4" w:space="0" w:color="000000"/>
+              <w:bottom w:val="single" w:sz="4" w:space="0" w:color="000000"/>
+              <w:right w:val="single" w:sz="4" w:space="0" w:color="000000"/>
+            </w:tcBorders>
+            <w:shd w:val="clear" w:color="000000" w:fill="FFFFFF"/>
+          </w:tcPr>
+          <w:p>
+            <w:pPr>
+              <w:spacing w:after="0" w:line="240" w:lineRule="auto"/>
+              <w:jc w:val="center"/>
+              <w:rPr>
+                <w:rFonts w:ascii="Times New Roman" w:eastAsia="Calibri" w:hAnsi="Times New Roman" w:cs="Times New Roman"/>
+              </w:rPr>
+            </w:pPr>
+            <w:r>
+              <w:rPr>
+                <w:rFonts w:ascii="Times New Roman" w:eastAsia="Calibri" w:hAnsi="Times New Roman" w:cs="Times New Roman"/>
+                <w:b/>
+              </w:rPr>
+              <w:t>Nullable</w:t>
+            </w:r>
+          </w:p>
+        </w:tc>
+      </w:tr>
+      <w:tr>
+        <w:trPr>
+          <w:trHeight w:val="1"/>
+        </w:trPr>
+        <w:tc>
+          <w:tcPr>
+            <w:tcW w:w="2770" w:type="dxa"/>
+            <w:tcBorders>
+              <w:top w:val="single" w:sz="4" w:space="0" w:color="000000"/>
+              <w:left w:val="single" w:sz="4" w:space="0" w:color="000000"/>
+              <w:bottom w:val="single" w:sz="4" w:space="0" w:color="000000"/>
+              <w:right w:val="single" w:sz="4" w:space="0" w:color="000000"/>
+            </w:tcBorders>
+            <w:shd w:val="clear" w:color="000000" w:fill="FFFFFF"/>
+            <w:tcMar>
+              <w:left w:w="108" w:type="dxa"/>
+              <w:right w:w="108" w:type="dxa"/>
+            </w:tcMar>
+          </w:tcPr>
+          <w:p>
+            <w:pPr>
+              <w:spacing w:after="0" w:line="240" w:lineRule="auto"/>
+              <w:rPr>
+                <w:rFonts w:ascii="Times New Roman" w:eastAsia="Calibri" w:hAnsi="Times New Roman" w:cs="Times New Roman"/>
+              </w:rPr>
+            </w:pPr>
+            <w:r>
+              <w:rPr>
+                <w:rFonts w:ascii="Times New Roman" w:hAnsi="Times New Roman" w:cs="Times New Roman"/>
+              </w:rPr>
+              <w:t>SwitchAccountID</w:t>
+            </w:r>
+          </w:p>
+        </w:tc>
+        <w:tc>
+          <w:tcPr>
+            <w:tcW w:w="1532" w:type="dxa"/>
+            <w:tcBorders>
+              <w:top w:val="single" w:sz="4" w:space="0" w:color="000000"/>
+              <w:left w:val="single" w:sz="4" w:space="0" w:color="000000"/>
+              <w:bottom w:val="single" w:sz="4" w:space="0" w:color="000000"/>
+              <w:right w:val="single" w:sz="4" w:space="0" w:color="000000"/>
+            </w:tcBorders>
+            <w:shd w:val="clear" w:color="000000" w:fill="FFFFFF"/>
+            <w:tcMar>
+              <w:left w:w="108" w:type="dxa"/>
+              <w:right w:w="108" w:type="dxa"/>
+            </w:tcMar>
+          </w:tcPr>
+          <w:p>
+            <w:pPr>
+              <w:spacing w:after="0" w:line="240" w:lineRule="auto"/>
+              <w:rPr>
+                <w:rFonts w:ascii="Times New Roman" w:eastAsia="Calibri" w:hAnsi="Times New Roman" w:cs="Times New Roman"/>
+              </w:rPr>
+            </w:pPr>
+            <w:r>
+              <w:rPr>
+                <w:rFonts w:ascii="Times New Roman" w:eastAsia="Calibri" w:hAnsi="Times New Roman" w:cs="Times New Roman"/>
+              </w:rPr>
+              <w:t>Int</w:t>
+            </w:r>
+          </w:p>
+        </w:tc>
+        <w:tc>
+          <w:tcPr>
+            <w:tcW w:w="4186" w:type="dxa"/>
+            <w:tcBorders>
+              <w:top w:val="single" w:sz="4" w:space="0" w:color="000000"/>
+              <w:left w:val="single" w:sz="4" w:space="0" w:color="000000"/>
+              <w:bottom w:val="single" w:sz="4" w:space="0" w:color="000000"/>
+              <w:right w:val="single" w:sz="4" w:space="0" w:color="000000"/>
+            </w:tcBorders>
+            <w:shd w:val="clear" w:color="000000" w:fill="FFFFFF"/>
+          </w:tcPr>
+          <w:p>
+            <w:pPr>
+              <w:spacing w:after="0" w:line="240" w:lineRule="auto"/>
+              <w:rPr>
+                <w:rFonts w:ascii="Times New Roman" w:eastAsia="Calibri" w:hAnsi="Times New Roman" w:cs="Times New Roman"/>
+              </w:rPr>
+            </w:pPr>
+            <w:r>
+              <w:rPr>
+                <w:rFonts w:ascii="Times New Roman" w:eastAsia="Calibri" w:hAnsi="Times New Roman" w:cs="Times New Roman"/>
+              </w:rPr>
+              <w:t>Unique primary key with auto generated value</w:t>
+            </w:r>
+          </w:p>
+        </w:tc>
+        <w:tc>
+          <w:tcPr>
+            <w:tcW w:w="892" w:type="dxa"/>
+            <w:tcBorders>
+              <w:top w:val="single" w:sz="4" w:space="0" w:color="000000"/>
+              <w:left w:val="single" w:sz="4" w:space="0" w:color="000000"/>
+              <w:bottom w:val="single" w:sz="4" w:space="0" w:color="000000"/>
+              <w:right w:val="single" w:sz="4" w:space="0" w:color="000000"/>
+            </w:tcBorders>
+            <w:shd w:val="clear" w:color="000000" w:fill="FFFFFF"/>
+          </w:tcPr>
+          <w:p>
+            <w:pPr>
+              <w:spacing w:after="0" w:line="240" w:lineRule="auto"/>
+              <w:rPr>
+                <w:rFonts w:ascii="Times New Roman" w:eastAsia="Calibri" w:hAnsi="Times New Roman" w:cs="Times New Roman"/>
+              </w:rPr>
+            </w:pPr>
+            <w:r>
+              <w:rPr>
+                <w:rFonts w:ascii="Times New Roman" w:eastAsia="Calibri" w:hAnsi="Times New Roman" w:cs="Times New Roman"/>
+              </w:rPr>
+              <w:t xml:space="preserve"> No</w:t>
+            </w:r>
+          </w:p>
+        </w:tc>
+      </w:tr>
+      <w:tr>
+        <w:trPr>
+          <w:trHeight w:val="1"/>
+        </w:trPr>
+        <w:tc>
+          <w:tcPr>
+            <w:tcW w:w="2770" w:type="dxa"/>
+            <w:tcBorders>
+              <w:top w:val="single" w:sz="4" w:space="0" w:color="000000"/>
+              <w:left w:val="single" w:sz="4" w:space="0" w:color="000000"/>
+              <w:bottom w:val="single" w:sz="4" w:space="0" w:color="000000"/>
+              <w:right w:val="single" w:sz="4" w:space="0" w:color="000000"/>
+            </w:tcBorders>
+            <w:shd w:val="clear" w:color="000000" w:fill="FFFFFF"/>
+            <w:tcMar>
+              <w:left w:w="108" w:type="dxa"/>
+              <w:right w:w="108" w:type="dxa"/>
+            </w:tcMar>
+          </w:tcPr>
+          <w:p>
+            <w:pPr>
+              <w:spacing w:after="0" w:line="240" w:lineRule="auto"/>
+              <w:rPr>
+                <w:rFonts w:ascii="Times New Roman" w:hAnsi="Times New Roman" w:cs="Times New Roman"/>
+              </w:rPr>
+            </w:pPr>
+            <w:r>
+              <w:rPr>
+                <w:rFonts w:ascii="Times New Roman" w:hAnsi="Times New Roman" w:cs="Times New Roman"/>
+              </w:rPr>
+              <w:t>PasserID</w:t>
+            </w:r>
+          </w:p>
+        </w:tc>
+        <w:tc>
+          <w:tcPr>
+            <w:tcW w:w="1532" w:type="dxa"/>
+            <w:tcBorders>
+              <w:top w:val="single" w:sz="4" w:space="0" w:color="000000"/>
+              <w:left w:val="single" w:sz="4" w:space="0" w:color="000000"/>
+              <w:bottom w:val="single" w:sz="4" w:space="0" w:color="000000"/>
+              <w:right w:val="single" w:sz="4" w:space="0" w:color="000000"/>
+            </w:tcBorders>
+            <w:shd w:val="clear" w:color="000000" w:fill="FFFFFF"/>
+            <w:tcMar>
+              <w:left w:w="108" w:type="dxa"/>
+              <w:right w:w="108" w:type="dxa"/>
+            </w:tcMar>
+          </w:tcPr>
+          <w:p>
+            <w:pPr>
+              <w:spacing w:after="0" w:line="240" w:lineRule="auto"/>
+              <w:rPr>
+                <w:rFonts w:ascii="Times New Roman" w:eastAsia="Calibri" w:hAnsi="Times New Roman" w:cs="Times New Roman"/>
+              </w:rPr>
+            </w:pPr>
+            <w:r>
+              <w:rPr>
+                <w:rFonts w:ascii="Times New Roman" w:eastAsia="Calibri" w:hAnsi="Times New Roman" w:cs="Times New Roman"/>
+              </w:rPr>
+              <w:t>Int</w:t>
+            </w:r>
+          </w:p>
+        </w:tc>
+        <w:tc>
+          <w:tcPr>
+            <w:tcW w:w="4186" w:type="dxa"/>
+            <w:tcBorders>
+              <w:top w:val="single" w:sz="4" w:space="0" w:color="000000"/>
+              <w:left w:val="single" w:sz="4" w:space="0" w:color="000000"/>
+              <w:bottom w:val="single" w:sz="4" w:space="0" w:color="000000"/>
+              <w:right w:val="single" w:sz="4" w:space="0" w:color="000000"/>
+            </w:tcBorders>
+            <w:shd w:val="clear" w:color="000000" w:fill="FFFFFF"/>
+          </w:tcPr>
+          <w:p>
+            <w:pPr>
+              <w:spacing w:after="0" w:line="240" w:lineRule="auto"/>
+              <w:rPr>
+                <w:rFonts w:ascii="Times New Roman" w:eastAsia="Calibri" w:hAnsi="Times New Roman" w:cs="Times New Roman"/>
+              </w:rPr>
+            </w:pPr>
+            <w:r>
+              <w:rPr>
+                <w:rFonts w:ascii="Times New Roman" w:eastAsia="Calibri" w:hAnsi="Times New Roman" w:cs="Times New Roman"/>
+              </w:rPr>
+              <w:t xml:space="preserve">Foreign/reference key which corresponds from </w:t>
+            </w:r>
+            <w:r>
+              <w:rPr>
+                <w:rFonts w:ascii="Times New Roman" w:eastAsia="Calibri" w:hAnsi="Times New Roman" w:cs="Times New Roman"/>
+              </w:rPr>
+              <w:t xml:space="preserve"> </w:t>
+            </w:r>
+            <w:r>
+              <w:rPr>
+                <w:rFonts w:ascii="Times New Roman" w:eastAsia="Calibri" w:hAnsi="Times New Roman" w:cs="Times New Roman"/>
+              </w:rPr>
+              <w:t xml:space="preserve"> </w:t>
+            </w:r>
+            <w:r>
+              <w:rPr>
+                <w:rFonts w:ascii="Times New Roman" w:eastAsia="Calibri" w:hAnsi="Times New Roman" w:cs="Times New Roman"/>
+              </w:rPr>
+              <w:t>Passer</w:t>
+            </w:r>
+            <w:r>
+              <w:rPr>
+                <w:rFonts w:ascii="Times New Roman" w:eastAsia="Calibri" w:hAnsi="Times New Roman" w:cs="Times New Roman"/>
+              </w:rPr>
+              <w:t xml:space="preserve"> to </w:t>
+            </w:r>
+            <w:r>
+              <w:rPr>
+                <w:rFonts w:ascii="Times New Roman" w:hAnsi="Times New Roman" w:cs="Times New Roman"/>
+              </w:rPr>
+              <w:t>SwitchAccount</w:t>
+            </w:r>
+          </w:p>
+        </w:tc>
+        <w:tc>
+          <w:tcPr>
+            <w:tcW w:w="892" w:type="dxa"/>
+            <w:tcBorders>
+              <w:top w:val="single" w:sz="4" w:space="0" w:color="000000"/>
+              <w:left w:val="single" w:sz="4" w:space="0" w:color="000000"/>
+              <w:bottom w:val="single" w:sz="4" w:space="0" w:color="000000"/>
+              <w:right w:val="single" w:sz="4" w:space="0" w:color="000000"/>
+            </w:tcBorders>
+            <w:shd w:val="clear" w:color="000000" w:fill="FFFFFF"/>
+          </w:tcPr>
+          <w:p>
+            <w:pPr>
+              <w:spacing w:after="0" w:line="240" w:lineRule="auto"/>
+              <w:rPr>
+                <w:rFonts w:ascii="Times New Roman" w:eastAsia="Calibri" w:hAnsi="Times New Roman" w:cs="Times New Roman"/>
+              </w:rPr>
+            </w:pPr>
+            <w:r>
+              <w:rPr>
+                <w:rFonts w:ascii="Times New Roman" w:eastAsia="Calibri" w:hAnsi="Times New Roman" w:cs="Times New Roman"/>
+              </w:rPr>
+              <w:t>Yes</w:t>
+            </w:r>
+          </w:p>
+        </w:tc>
+      </w:tr>
+      <w:tr>
+        <w:trPr>
+          <w:trHeight w:val="1"/>
+        </w:trPr>
+        <w:tc>
+          <w:tcPr>
+            <w:tcW w:w="2770" w:type="dxa"/>
+            <w:tcBorders>
+              <w:top w:val="single" w:sz="4" w:space="0" w:color="000000"/>
+              <w:left w:val="single" w:sz="4" w:space="0" w:color="000000"/>
+              <w:bottom w:val="single" w:sz="4" w:space="0" w:color="000000"/>
+              <w:right w:val="single" w:sz="4" w:space="0" w:color="000000"/>
+            </w:tcBorders>
+            <w:shd w:val="clear" w:color="000000" w:fill="FFFFFF"/>
+            <w:tcMar>
+              <w:left w:w="108" w:type="dxa"/>
+              <w:right w:w="108" w:type="dxa"/>
+            </w:tcMar>
+          </w:tcPr>
+          <w:p>
+            <w:pPr>
+              <w:spacing w:after="0" w:line="240" w:lineRule="auto"/>
+              <w:rPr>
+                <w:rFonts w:ascii="Times New Roman" w:eastAsia="Calibri" w:hAnsi="Times New Roman" w:cs="Times New Roman"/>
+              </w:rPr>
+            </w:pPr>
+            <w:r>
+              <w:rPr>
+                <w:rFonts w:ascii="Times New Roman" w:hAnsi="Times New Roman" w:cs="Times New Roman"/>
+              </w:rPr>
+              <w:t>SeekerID</w:t>
+            </w:r>
+            <w:bookmarkStart w:id="0" w:name="_GoBack"/>
+            <w:bookmarkEnd w:id="0"/>
+          </w:p>
+        </w:tc>
+        <w:tc>
+          <w:tcPr>
+            <w:tcW w:w="1532" w:type="dxa"/>
+            <w:tcBorders>
+              <w:top w:val="single" w:sz="4" w:space="0" w:color="000000"/>
+              <w:left w:val="single" w:sz="4" w:space="0" w:color="000000"/>
+              <w:bottom w:val="single" w:sz="4" w:space="0" w:color="000000"/>
+              <w:right w:val="single" w:sz="4" w:space="0" w:color="000000"/>
+            </w:tcBorders>
+            <w:shd w:val="clear" w:color="000000" w:fill="FFFFFF"/>
+            <w:tcMar>
+              <w:left w:w="108" w:type="dxa"/>
+              <w:right w:w="108" w:type="dxa"/>
+            </w:tcMar>
+          </w:tcPr>
+          <w:p>
+            <w:pPr>
+              <w:spacing w:after="0" w:line="240" w:lineRule="auto"/>
+              <w:rPr>
+                <w:rFonts w:ascii="Times New Roman" w:eastAsia="Calibri" w:hAnsi="Times New Roman" w:cs="Times New Roman"/>
+              </w:rPr>
+            </w:pPr>
+            <w:r>
+              <w:rPr>
+                <w:rFonts w:ascii="Times New Roman" w:eastAsia="Calibri" w:hAnsi="Times New Roman" w:cs="Times New Roman"/>
+              </w:rPr>
+              <w:t>Int</w:t>
+            </w:r>
+          </w:p>
+        </w:tc>
+        <w:tc>
+          <w:tcPr>
+            <w:tcW w:w="4186" w:type="dxa"/>
+            <w:tcBorders>
+              <w:top w:val="single" w:sz="4" w:space="0" w:color="000000"/>
+              <w:left w:val="single" w:sz="4" w:space="0" w:color="000000"/>
+              <w:bottom w:val="single" w:sz="4" w:space="0" w:color="000000"/>
+              <w:right w:val="single" w:sz="4" w:space="0" w:color="000000"/>
+            </w:tcBorders>
+            <w:shd w:val="clear" w:color="000000" w:fill="FFFFFF"/>
+          </w:tcPr>
+          <w:p>
+            <w:pPr>
+              <w:rPr>
+                <w:rFonts w:ascii="Times New Roman" w:eastAsia="Calibri" w:hAnsi="Times New Roman" w:cs="Times New Roman"/>
+              </w:rPr>
+            </w:pPr>
+            <w:r>
+              <w:rPr>
+                <w:rFonts w:ascii="Times New Roman" w:eastAsia="Calibri" w:hAnsi="Times New Roman" w:cs="Times New Roman"/>
+              </w:rPr>
+              <w:t xml:space="preserve">Foreign/reference key which corresponds from </w:t>
+            </w:r>
+            <w:r>
+              <w:rPr>
+                <w:rFonts w:ascii="Times New Roman" w:eastAsia="Calibri" w:hAnsi="Times New Roman" w:cs="Times New Roman"/>
+              </w:rPr>
+              <w:t xml:space="preserve"> </w:t>
+            </w:r>
+            <w:r>
+              <w:rPr>
+                <w:rFonts w:ascii="Times New Roman" w:eastAsia="Calibri" w:hAnsi="Times New Roman" w:cs="Times New Roman"/>
+              </w:rPr>
+              <w:t xml:space="preserve"> </w:t>
+            </w:r>
+            <w:r>
+              <w:rPr>
+                <w:rFonts w:ascii="Times New Roman" w:eastAsia="Calibri" w:hAnsi="Times New Roman" w:cs="Times New Roman"/>
+              </w:rPr>
+              <w:t>Seeker</w:t>
+            </w:r>
+            <w:r>
+              <w:rPr>
+                <w:rFonts w:ascii="Times New Roman" w:eastAsia="Calibri" w:hAnsi="Times New Roman" w:cs="Times New Roman"/>
+              </w:rPr>
+              <w:t xml:space="preserve"> to </w:t>
+            </w:r>
+            <w:r>
+              <w:rPr>
+                <w:rFonts w:ascii="Times New Roman" w:hAnsi="Times New Roman" w:cs="Times New Roman"/>
+              </w:rPr>
+              <w:t>SwitchAccount</w:t>
+            </w:r>
+          </w:p>
+        </w:tc>
+        <w:tc>
+          <w:tcPr>
+            <w:tcW w:w="892" w:type="dxa"/>
+            <w:tcBorders>
+              <w:top w:val="single" w:sz="4" w:space="0" w:color="000000"/>
+              <w:left w:val="single" w:sz="4" w:space="0" w:color="000000"/>
+              <w:bottom w:val="single" w:sz="4" w:space="0" w:color="000000"/>
+              <w:right w:val="single" w:sz="4" w:space="0" w:color="000000"/>
+            </w:tcBorders>
+            <w:shd w:val="clear" w:color="000000" w:fill="FFFFFF"/>
+          </w:tcPr>
+          <w:p>
+            <w:pPr>
+              <w:spacing w:after="0" w:line="240" w:lineRule="auto"/>
+              <w:rPr>
+                <w:rFonts w:ascii="Times New Roman" w:eastAsia="Calibri" w:hAnsi="Times New Roman" w:cs="Times New Roman"/>
+              </w:rPr>
+            </w:pPr>
+            <w:r>
+              <w:rPr>
+                <w:rFonts w:ascii="Times New Roman" w:eastAsia="Calibri" w:hAnsi="Times New Roman" w:cs="Times New Roman"/>
+              </w:rPr>
+              <w:t xml:space="preserve"> No</w:t>
+            </w:r>
+          </w:p>
+        </w:tc>
+      </w:tr>
+    </w:tbl>
     <w:p>
       <w:pPr>
         <w:rPr>

</xml_diff>

<commit_message>
with subskill and updated DD
</commit_message>
<xml_diff>
--- a/DateDictionary.docx
+++ b/DateDictionary.docx
@@ -15967,6 +15967,12 @@
               </w:rPr>
               <w:t>Varchar</w:t>
             </w:r>
+            <w:r>
+              <w:rPr>
+                <w:rFonts w:ascii="Times New Roman" w:eastAsia="Calibri" w:hAnsi="Times New Roman" w:cs="Times New Roman"/>
+              </w:rPr>
+              <w:t>(255)</w:t>
+            </w:r>
           </w:p>
         </w:tc>
         <w:tc>
@@ -16109,9 +16115,9 @@
       </w:tblPr>
       <w:tblGrid>
         <w:gridCol w:w="2893"/>
-        <w:gridCol w:w="1516"/>
-        <w:gridCol w:w="4082"/>
-        <w:gridCol w:w="889"/>
+        <w:gridCol w:w="1526"/>
+        <w:gridCol w:w="4073"/>
+        <w:gridCol w:w="888"/>
       </w:tblGrid>
       <w:tr>
         <w:trPr>
@@ -16562,7 +16568,19 @@
               <w:rPr>
                 <w:rFonts w:ascii="Times New Roman" w:eastAsia="Calibri" w:hAnsi="Times New Roman" w:cs="Times New Roman"/>
               </w:rPr>
-              <w:t>varchar</w:t>
+              <w:t>V</w:t>
+            </w:r>
+            <w:r>
+              <w:rPr>
+                <w:rFonts w:ascii="Times New Roman" w:eastAsia="Calibri" w:hAnsi="Times New Roman" w:cs="Times New Roman"/>
+              </w:rPr>
+              <w:t>archar</w:t>
+            </w:r>
+            <w:r>
+              <w:rPr>
+                <w:rFonts w:ascii="Times New Roman" w:eastAsia="Calibri" w:hAnsi="Times New Roman" w:cs="Times New Roman"/>
+              </w:rPr>
+              <w:t>(255)</w:t>
             </w:r>
           </w:p>
         </w:tc>
@@ -17027,14 +17045,7 @@
           <w:rFonts w:ascii="Times New Roman" w:hAnsi="Times New Roman" w:cs="Times New Roman"/>
           <w:b/>
         </w:rPr>
-        <w:t>Table 1</w:t>
-      </w:r>
-      <w:r>
-        <w:rPr>
-          <w:rFonts w:ascii="Times New Roman" w:hAnsi="Times New Roman" w:cs="Times New Roman"/>
-          <w:b/>
-        </w:rPr>
-        <w:t>7</w:t>
+        <w:t>Table 17</w:t>
       </w:r>
     </w:p>
     <w:p>
@@ -17496,8 +17507,6 @@
               </w:rPr>
               <w:t>SeekerID</w:t>
             </w:r>
-            <w:bookmarkStart w:id="0" w:name="_GoBack"/>
-            <w:bookmarkEnd w:id="0"/>
           </w:p>
         </w:tc>
         <w:tc>
@@ -17627,6 +17636,784 @@
         </w:rPr>
       </w:pPr>
     </w:p>
+    <w:p>
+      <w:pPr>
+        <w:rPr>
+          <w:rFonts w:ascii="Times New Roman" w:hAnsi="Times New Roman" w:cs="Times New Roman"/>
+        </w:rPr>
+      </w:pPr>
+    </w:p>
+    <w:p>
+      <w:pPr>
+        <w:jc w:val="center"/>
+        <w:rPr>
+          <w:rFonts w:ascii="Times New Roman" w:hAnsi="Times New Roman" w:cs="Times New Roman"/>
+          <w:b/>
+        </w:rPr>
+      </w:pPr>
+      <w:r>
+        <w:rPr>
+          <w:rFonts w:ascii="Times New Roman" w:hAnsi="Times New Roman" w:cs="Times New Roman"/>
+          <w:b/>
+        </w:rPr>
+        <w:t>Table 1</w:t>
+      </w:r>
+      <w:r>
+        <w:rPr>
+          <w:rFonts w:ascii="Times New Roman" w:hAnsi="Times New Roman" w:cs="Times New Roman"/>
+          <w:b/>
+        </w:rPr>
+        <w:t>8</w:t>
+      </w:r>
+    </w:p>
+    <w:p>
+      <w:pPr>
+        <w:jc w:val="center"/>
+        <w:rPr>
+          <w:rFonts w:ascii="Times New Roman" w:hAnsi="Times New Roman" w:cs="Times New Roman"/>
+        </w:rPr>
+      </w:pPr>
+      <w:r>
+        <w:rPr>
+          <w:rFonts w:ascii="Times New Roman" w:hAnsi="Times New Roman" w:cs="Times New Roman"/>
+          <w:b/>
+        </w:rPr>
+        <w:t xml:space="preserve">DATA DICTIONARY - </w:t>
+      </w:r>
+      <w:r>
+        <w:rPr>
+          <w:rFonts w:ascii="Times New Roman" w:hAnsi="Times New Roman" w:cs="Times New Roman"/>
+          <w:b/>
+        </w:rPr>
+        <w:t>SubSkills</w:t>
+      </w:r>
+    </w:p>
+    <w:tbl>
+      <w:tblPr>
+        <w:tblW w:w="0" w:type="auto"/>
+        <w:tblInd w:w="98" w:type="dxa"/>
+        <w:tblCellMar>
+          <w:left w:w="10" w:type="dxa"/>
+          <w:right w:w="10" w:type="dxa"/>
+        </w:tblCellMar>
+        <w:tblLook w:val="0000" w:firstRow="0" w:lastRow="0" w:firstColumn="0" w:lastColumn="0" w:noHBand="0" w:noVBand="0"/>
+      </w:tblPr>
+      <w:tblGrid>
+        <w:gridCol w:w="2770"/>
+        <w:gridCol w:w="1532"/>
+        <w:gridCol w:w="4186"/>
+        <w:gridCol w:w="892"/>
+      </w:tblGrid>
+      <w:tr>
+        <w:trPr>
+          <w:trHeight w:val="1"/>
+        </w:trPr>
+        <w:tc>
+          <w:tcPr>
+            <w:tcW w:w="2770" w:type="dxa"/>
+            <w:tcBorders>
+              <w:top w:val="single" w:sz="4" w:space="0" w:color="000000"/>
+              <w:left w:val="single" w:sz="4" w:space="0" w:color="000000"/>
+              <w:bottom w:val="single" w:sz="4" w:space="0" w:color="000000"/>
+              <w:right w:val="single" w:sz="4" w:space="0" w:color="000000"/>
+            </w:tcBorders>
+            <w:shd w:val="clear" w:color="000000" w:fill="FFFFFF"/>
+            <w:tcMar>
+              <w:left w:w="108" w:type="dxa"/>
+              <w:right w:w="108" w:type="dxa"/>
+            </w:tcMar>
+          </w:tcPr>
+          <w:p>
+            <w:pPr>
+              <w:spacing w:after="0" w:line="240" w:lineRule="auto"/>
+              <w:jc w:val="center"/>
+              <w:rPr>
+                <w:rFonts w:ascii="Times New Roman" w:eastAsia="Calibri" w:hAnsi="Times New Roman" w:cs="Times New Roman"/>
+              </w:rPr>
+            </w:pPr>
+            <w:r>
+              <w:rPr>
+                <w:rFonts w:ascii="Times New Roman" w:eastAsia="Calibri" w:hAnsi="Times New Roman" w:cs="Times New Roman"/>
+                <w:b/>
+              </w:rPr>
+              <w:t>Field Name</w:t>
+            </w:r>
+          </w:p>
+        </w:tc>
+        <w:tc>
+          <w:tcPr>
+            <w:tcW w:w="1532" w:type="dxa"/>
+            <w:tcBorders>
+              <w:top w:val="single" w:sz="4" w:space="0" w:color="000000"/>
+              <w:left w:val="single" w:sz="4" w:space="0" w:color="000000"/>
+              <w:bottom w:val="single" w:sz="4" w:space="0" w:color="000000"/>
+              <w:right w:val="single" w:sz="4" w:space="0" w:color="000000"/>
+            </w:tcBorders>
+            <w:shd w:val="clear" w:color="000000" w:fill="FFFFFF"/>
+            <w:tcMar>
+              <w:left w:w="108" w:type="dxa"/>
+              <w:right w:w="108" w:type="dxa"/>
+            </w:tcMar>
+          </w:tcPr>
+          <w:p>
+            <w:pPr>
+              <w:spacing w:after="0" w:line="240" w:lineRule="auto"/>
+              <w:jc w:val="center"/>
+              <w:rPr>
+                <w:rFonts w:ascii="Times New Roman" w:eastAsia="Calibri" w:hAnsi="Times New Roman" w:cs="Times New Roman"/>
+              </w:rPr>
+            </w:pPr>
+            <w:r>
+              <w:rPr>
+                <w:rFonts w:ascii="Times New Roman" w:eastAsia="Calibri" w:hAnsi="Times New Roman" w:cs="Times New Roman"/>
+                <w:b/>
+              </w:rPr>
+              <w:t>Data Type</w:t>
+            </w:r>
+          </w:p>
+        </w:tc>
+        <w:tc>
+          <w:tcPr>
+            <w:tcW w:w="4186" w:type="dxa"/>
+            <w:tcBorders>
+              <w:top w:val="single" w:sz="4" w:space="0" w:color="000000"/>
+              <w:left w:val="single" w:sz="4" w:space="0" w:color="000000"/>
+              <w:bottom w:val="single" w:sz="4" w:space="0" w:color="000000"/>
+              <w:right w:val="single" w:sz="4" w:space="0" w:color="000000"/>
+            </w:tcBorders>
+            <w:shd w:val="clear" w:color="000000" w:fill="FFFFFF"/>
+          </w:tcPr>
+          <w:p>
+            <w:pPr>
+              <w:spacing w:after="0" w:line="240" w:lineRule="auto"/>
+              <w:jc w:val="center"/>
+              <w:rPr>
+                <w:rFonts w:ascii="Times New Roman" w:eastAsia="Calibri" w:hAnsi="Times New Roman" w:cs="Times New Roman"/>
+              </w:rPr>
+            </w:pPr>
+            <w:r>
+              <w:rPr>
+                <w:rFonts w:ascii="Times New Roman" w:eastAsia="Calibri" w:hAnsi="Times New Roman" w:cs="Times New Roman"/>
+                <w:b/>
+              </w:rPr>
+              <w:t>Description</w:t>
+            </w:r>
+          </w:p>
+        </w:tc>
+        <w:tc>
+          <w:tcPr>
+            <w:tcW w:w="892" w:type="dxa"/>
+            <w:tcBorders>
+              <w:top w:val="single" w:sz="4" w:space="0" w:color="000000"/>
+              <w:left w:val="single" w:sz="4" w:space="0" w:color="000000"/>
+              <w:bottom w:val="single" w:sz="4" w:space="0" w:color="000000"/>
+              <w:right w:val="single" w:sz="4" w:space="0" w:color="000000"/>
+            </w:tcBorders>
+            <w:shd w:val="clear" w:color="000000" w:fill="FFFFFF"/>
+          </w:tcPr>
+          <w:p>
+            <w:pPr>
+              <w:spacing w:after="0" w:line="240" w:lineRule="auto"/>
+              <w:jc w:val="center"/>
+              <w:rPr>
+                <w:rFonts w:ascii="Times New Roman" w:eastAsia="Calibri" w:hAnsi="Times New Roman" w:cs="Times New Roman"/>
+              </w:rPr>
+            </w:pPr>
+            <w:r>
+              <w:rPr>
+                <w:rFonts w:ascii="Times New Roman" w:eastAsia="Calibri" w:hAnsi="Times New Roman" w:cs="Times New Roman"/>
+                <w:b/>
+              </w:rPr>
+              <w:t>Nullable</w:t>
+            </w:r>
+          </w:p>
+        </w:tc>
+      </w:tr>
+      <w:tr>
+        <w:trPr>
+          <w:trHeight w:val="1"/>
+        </w:trPr>
+        <w:tc>
+          <w:tcPr>
+            <w:tcW w:w="2770" w:type="dxa"/>
+            <w:tcBorders>
+              <w:top w:val="single" w:sz="4" w:space="0" w:color="000000"/>
+              <w:left w:val="single" w:sz="4" w:space="0" w:color="000000"/>
+              <w:bottom w:val="single" w:sz="4" w:space="0" w:color="000000"/>
+              <w:right w:val="single" w:sz="4" w:space="0" w:color="000000"/>
+            </w:tcBorders>
+            <w:shd w:val="clear" w:color="000000" w:fill="FFFFFF"/>
+            <w:tcMar>
+              <w:left w:w="108" w:type="dxa"/>
+              <w:right w:w="108" w:type="dxa"/>
+            </w:tcMar>
+          </w:tcPr>
+          <w:p>
+            <w:pPr>
+              <w:spacing w:after="0" w:line="240" w:lineRule="auto"/>
+              <w:rPr>
+                <w:rFonts w:ascii="Times New Roman" w:eastAsia="Calibri" w:hAnsi="Times New Roman" w:cs="Times New Roman"/>
+              </w:rPr>
+            </w:pPr>
+            <w:r>
+              <w:rPr>
+                <w:rFonts w:ascii="Times New Roman" w:hAnsi="Times New Roman" w:cs="Times New Roman"/>
+              </w:rPr>
+              <w:t>SubSkillsID</w:t>
+            </w:r>
+          </w:p>
+        </w:tc>
+        <w:tc>
+          <w:tcPr>
+            <w:tcW w:w="1532" w:type="dxa"/>
+            <w:tcBorders>
+              <w:top w:val="single" w:sz="4" w:space="0" w:color="000000"/>
+              <w:left w:val="single" w:sz="4" w:space="0" w:color="000000"/>
+              <w:bottom w:val="single" w:sz="4" w:space="0" w:color="000000"/>
+              <w:right w:val="single" w:sz="4" w:space="0" w:color="000000"/>
+            </w:tcBorders>
+            <w:shd w:val="clear" w:color="000000" w:fill="FFFFFF"/>
+            <w:tcMar>
+              <w:left w:w="108" w:type="dxa"/>
+              <w:right w:w="108" w:type="dxa"/>
+            </w:tcMar>
+          </w:tcPr>
+          <w:p>
+            <w:pPr>
+              <w:spacing w:after="0" w:line="240" w:lineRule="auto"/>
+              <w:rPr>
+                <w:rFonts w:ascii="Times New Roman" w:eastAsia="Calibri" w:hAnsi="Times New Roman" w:cs="Times New Roman"/>
+              </w:rPr>
+            </w:pPr>
+            <w:r>
+              <w:rPr>
+                <w:rFonts w:ascii="Times New Roman" w:eastAsia="Calibri" w:hAnsi="Times New Roman" w:cs="Times New Roman"/>
+              </w:rPr>
+              <w:t>Int</w:t>
+            </w:r>
+          </w:p>
+        </w:tc>
+        <w:tc>
+          <w:tcPr>
+            <w:tcW w:w="4186" w:type="dxa"/>
+            <w:tcBorders>
+              <w:top w:val="single" w:sz="4" w:space="0" w:color="000000"/>
+              <w:left w:val="single" w:sz="4" w:space="0" w:color="000000"/>
+              <w:bottom w:val="single" w:sz="4" w:space="0" w:color="000000"/>
+              <w:right w:val="single" w:sz="4" w:space="0" w:color="000000"/>
+            </w:tcBorders>
+            <w:shd w:val="clear" w:color="000000" w:fill="FFFFFF"/>
+          </w:tcPr>
+          <w:p>
+            <w:pPr>
+              <w:spacing w:after="0" w:line="240" w:lineRule="auto"/>
+              <w:rPr>
+                <w:rFonts w:ascii="Times New Roman" w:eastAsia="Calibri" w:hAnsi="Times New Roman" w:cs="Times New Roman"/>
+              </w:rPr>
+            </w:pPr>
+            <w:r>
+              <w:rPr>
+                <w:rFonts w:ascii="Times New Roman" w:eastAsia="Calibri" w:hAnsi="Times New Roman" w:cs="Times New Roman"/>
+              </w:rPr>
+              <w:t>Unique primary key with auto generated value</w:t>
+            </w:r>
+          </w:p>
+        </w:tc>
+        <w:tc>
+          <w:tcPr>
+            <w:tcW w:w="892" w:type="dxa"/>
+            <w:tcBorders>
+              <w:top w:val="single" w:sz="4" w:space="0" w:color="000000"/>
+              <w:left w:val="single" w:sz="4" w:space="0" w:color="000000"/>
+              <w:bottom w:val="single" w:sz="4" w:space="0" w:color="000000"/>
+              <w:right w:val="single" w:sz="4" w:space="0" w:color="000000"/>
+            </w:tcBorders>
+            <w:shd w:val="clear" w:color="000000" w:fill="FFFFFF"/>
+          </w:tcPr>
+          <w:p>
+            <w:pPr>
+              <w:spacing w:after="0" w:line="240" w:lineRule="auto"/>
+              <w:rPr>
+                <w:rFonts w:ascii="Times New Roman" w:eastAsia="Calibri" w:hAnsi="Times New Roman" w:cs="Times New Roman"/>
+              </w:rPr>
+            </w:pPr>
+            <w:r>
+              <w:rPr>
+                <w:rFonts w:ascii="Times New Roman" w:eastAsia="Calibri" w:hAnsi="Times New Roman" w:cs="Times New Roman"/>
+              </w:rPr>
+              <w:t xml:space="preserve"> No</w:t>
+            </w:r>
+          </w:p>
+        </w:tc>
+      </w:tr>
+      <w:tr>
+        <w:trPr>
+          <w:trHeight w:val="1"/>
+        </w:trPr>
+        <w:tc>
+          <w:tcPr>
+            <w:tcW w:w="2770" w:type="dxa"/>
+            <w:tcBorders>
+              <w:top w:val="single" w:sz="4" w:space="0" w:color="000000"/>
+              <w:left w:val="single" w:sz="4" w:space="0" w:color="000000"/>
+              <w:bottom w:val="single" w:sz="4" w:space="0" w:color="000000"/>
+              <w:right w:val="single" w:sz="4" w:space="0" w:color="000000"/>
+            </w:tcBorders>
+            <w:shd w:val="clear" w:color="000000" w:fill="FFFFFF"/>
+            <w:tcMar>
+              <w:left w:w="108" w:type="dxa"/>
+              <w:right w:w="108" w:type="dxa"/>
+            </w:tcMar>
+          </w:tcPr>
+          <w:p>
+            <w:pPr>
+              <w:spacing w:after="0" w:line="240" w:lineRule="auto"/>
+              <w:rPr>
+                <w:rFonts w:ascii="Times New Roman" w:hAnsi="Times New Roman" w:cs="Times New Roman"/>
+              </w:rPr>
+            </w:pPr>
+            <w:r>
+              <w:rPr>
+                <w:rFonts w:ascii="Times New Roman" w:hAnsi="Times New Roman" w:cs="Times New Roman"/>
+              </w:rPr>
+              <w:t>SubSkillsName</w:t>
+            </w:r>
+          </w:p>
+        </w:tc>
+        <w:tc>
+          <w:tcPr>
+            <w:tcW w:w="1532" w:type="dxa"/>
+            <w:tcBorders>
+              <w:top w:val="single" w:sz="4" w:space="0" w:color="000000"/>
+              <w:left w:val="single" w:sz="4" w:space="0" w:color="000000"/>
+              <w:bottom w:val="single" w:sz="4" w:space="0" w:color="000000"/>
+              <w:right w:val="single" w:sz="4" w:space="0" w:color="000000"/>
+            </w:tcBorders>
+            <w:shd w:val="clear" w:color="000000" w:fill="FFFFFF"/>
+            <w:tcMar>
+              <w:left w:w="108" w:type="dxa"/>
+              <w:right w:w="108" w:type="dxa"/>
+            </w:tcMar>
+          </w:tcPr>
+          <w:p>
+            <w:pPr>
+              <w:spacing w:after="0" w:line="240" w:lineRule="auto"/>
+              <w:rPr>
+                <w:rFonts w:ascii="Times New Roman" w:eastAsia="Calibri" w:hAnsi="Times New Roman" w:cs="Times New Roman"/>
+              </w:rPr>
+            </w:pPr>
+            <w:r>
+              <w:rPr>
+                <w:rFonts w:ascii="Times New Roman" w:eastAsia="Calibri" w:hAnsi="Times New Roman" w:cs="Times New Roman"/>
+              </w:rPr>
+              <w:t>Varchar(255)</w:t>
+            </w:r>
+          </w:p>
+        </w:tc>
+        <w:tc>
+          <w:tcPr>
+            <w:tcW w:w="4186" w:type="dxa"/>
+            <w:tcBorders>
+              <w:top w:val="single" w:sz="4" w:space="0" w:color="000000"/>
+              <w:left w:val="single" w:sz="4" w:space="0" w:color="000000"/>
+              <w:bottom w:val="single" w:sz="4" w:space="0" w:color="000000"/>
+              <w:right w:val="single" w:sz="4" w:space="0" w:color="000000"/>
+            </w:tcBorders>
+            <w:shd w:val="clear" w:color="000000" w:fill="FFFFFF"/>
+          </w:tcPr>
+          <w:p>
+            <w:pPr>
+              <w:spacing w:after="0" w:line="240" w:lineRule="auto"/>
+              <w:rPr>
+                <w:rFonts w:ascii="Times New Roman" w:eastAsia="Calibri" w:hAnsi="Times New Roman" w:cs="Times New Roman"/>
+              </w:rPr>
+            </w:pPr>
+            <w:r>
+              <w:rPr>
+                <w:rFonts w:ascii="Times New Roman" w:eastAsia="Calibri" w:hAnsi="Times New Roman" w:cs="Times New Roman"/>
+              </w:rPr>
+              <w:t>The name of the Subskill</w:t>
+            </w:r>
+          </w:p>
+        </w:tc>
+        <w:tc>
+          <w:tcPr>
+            <w:tcW w:w="892" w:type="dxa"/>
+            <w:tcBorders>
+              <w:top w:val="single" w:sz="4" w:space="0" w:color="000000"/>
+              <w:left w:val="single" w:sz="4" w:space="0" w:color="000000"/>
+              <w:bottom w:val="single" w:sz="4" w:space="0" w:color="000000"/>
+              <w:right w:val="single" w:sz="4" w:space="0" w:color="000000"/>
+            </w:tcBorders>
+            <w:shd w:val="clear" w:color="000000" w:fill="FFFFFF"/>
+          </w:tcPr>
+          <w:p>
+            <w:pPr>
+              <w:spacing w:after="0" w:line="240" w:lineRule="auto"/>
+              <w:rPr>
+                <w:rFonts w:ascii="Times New Roman" w:eastAsia="Calibri" w:hAnsi="Times New Roman" w:cs="Times New Roman"/>
+              </w:rPr>
+            </w:pPr>
+            <w:r>
+              <w:rPr>
+                <w:rFonts w:ascii="Times New Roman" w:eastAsia="Calibri" w:hAnsi="Times New Roman" w:cs="Times New Roman"/>
+              </w:rPr>
+              <w:t>No</w:t>
+            </w:r>
+          </w:p>
+        </w:tc>
+      </w:tr>
+      <w:tr>
+        <w:trPr>
+          <w:trHeight w:val="1"/>
+        </w:trPr>
+        <w:tc>
+          <w:tcPr>
+            <w:tcW w:w="2770" w:type="dxa"/>
+            <w:tcBorders>
+              <w:top w:val="single" w:sz="4" w:space="0" w:color="000000"/>
+              <w:left w:val="single" w:sz="4" w:space="0" w:color="000000"/>
+              <w:bottom w:val="single" w:sz="4" w:space="0" w:color="000000"/>
+              <w:right w:val="single" w:sz="4" w:space="0" w:color="000000"/>
+            </w:tcBorders>
+            <w:shd w:val="clear" w:color="000000" w:fill="FFFFFF"/>
+            <w:tcMar>
+              <w:left w:w="108" w:type="dxa"/>
+              <w:right w:w="108" w:type="dxa"/>
+            </w:tcMar>
+          </w:tcPr>
+          <w:p>
+            <w:pPr>
+              <w:spacing w:after="0" w:line="240" w:lineRule="auto"/>
+              <w:rPr>
+                <w:rFonts w:ascii="Times New Roman" w:eastAsia="Calibri" w:hAnsi="Times New Roman" w:cs="Times New Roman"/>
+              </w:rPr>
+            </w:pPr>
+            <w:r>
+              <w:rPr>
+                <w:rFonts w:ascii="Times New Roman" w:hAnsi="Times New Roman" w:cs="Times New Roman"/>
+              </w:rPr>
+              <w:t>SubSkillDesc</w:t>
+            </w:r>
+          </w:p>
+        </w:tc>
+        <w:tc>
+          <w:tcPr>
+            <w:tcW w:w="1532" w:type="dxa"/>
+            <w:tcBorders>
+              <w:top w:val="single" w:sz="4" w:space="0" w:color="000000"/>
+              <w:left w:val="single" w:sz="4" w:space="0" w:color="000000"/>
+              <w:bottom w:val="single" w:sz="4" w:space="0" w:color="000000"/>
+              <w:right w:val="single" w:sz="4" w:space="0" w:color="000000"/>
+            </w:tcBorders>
+            <w:shd w:val="clear" w:color="000000" w:fill="FFFFFF"/>
+            <w:tcMar>
+              <w:left w:w="108" w:type="dxa"/>
+              <w:right w:w="108" w:type="dxa"/>
+            </w:tcMar>
+          </w:tcPr>
+          <w:p>
+            <w:pPr>
+              <w:spacing w:after="0" w:line="240" w:lineRule="auto"/>
+              <w:rPr>
+                <w:rFonts w:ascii="Times New Roman" w:eastAsia="Calibri" w:hAnsi="Times New Roman" w:cs="Times New Roman"/>
+              </w:rPr>
+            </w:pPr>
+            <w:r>
+              <w:rPr>
+                <w:rFonts w:ascii="Times New Roman" w:eastAsia="Calibri" w:hAnsi="Times New Roman" w:cs="Times New Roman"/>
+              </w:rPr>
+              <w:t>Varchar(255)</w:t>
+            </w:r>
+          </w:p>
+        </w:tc>
+        <w:tc>
+          <w:tcPr>
+            <w:tcW w:w="4186" w:type="dxa"/>
+            <w:tcBorders>
+              <w:top w:val="single" w:sz="4" w:space="0" w:color="000000"/>
+              <w:left w:val="single" w:sz="4" w:space="0" w:color="000000"/>
+              <w:bottom w:val="single" w:sz="4" w:space="0" w:color="000000"/>
+              <w:right w:val="single" w:sz="4" w:space="0" w:color="000000"/>
+            </w:tcBorders>
+            <w:shd w:val="clear" w:color="000000" w:fill="FFFFFF"/>
+          </w:tcPr>
+          <w:p>
+            <w:pPr>
+              <w:rPr>
+                <w:rFonts w:ascii="Times New Roman" w:eastAsia="Calibri" w:hAnsi="Times New Roman" w:cs="Times New Roman"/>
+              </w:rPr>
+            </w:pPr>
+            <w:r>
+              <w:rPr>
+                <w:rFonts w:ascii="Times New Roman" w:eastAsia="Calibri" w:hAnsi="Times New Roman" w:cs="Times New Roman"/>
+              </w:rPr>
+              <w:t>The description of the Subskill</w:t>
+            </w:r>
+          </w:p>
+        </w:tc>
+        <w:tc>
+          <w:tcPr>
+            <w:tcW w:w="892" w:type="dxa"/>
+            <w:tcBorders>
+              <w:top w:val="single" w:sz="4" w:space="0" w:color="000000"/>
+              <w:left w:val="single" w:sz="4" w:space="0" w:color="000000"/>
+              <w:bottom w:val="single" w:sz="4" w:space="0" w:color="000000"/>
+              <w:right w:val="single" w:sz="4" w:space="0" w:color="000000"/>
+            </w:tcBorders>
+            <w:shd w:val="clear" w:color="000000" w:fill="FFFFFF"/>
+          </w:tcPr>
+          <w:p>
+            <w:pPr>
+              <w:spacing w:after="0" w:line="240" w:lineRule="auto"/>
+              <w:rPr>
+                <w:rFonts w:ascii="Times New Roman" w:eastAsia="Calibri" w:hAnsi="Times New Roman" w:cs="Times New Roman"/>
+              </w:rPr>
+            </w:pPr>
+            <w:r>
+              <w:rPr>
+                <w:rFonts w:ascii="Times New Roman" w:eastAsia="Calibri" w:hAnsi="Times New Roman" w:cs="Times New Roman"/>
+              </w:rPr>
+              <w:t xml:space="preserve"> No</w:t>
+            </w:r>
+          </w:p>
+        </w:tc>
+      </w:tr>
+      <w:tr>
+        <w:trPr>
+          <w:trHeight w:val="1"/>
+        </w:trPr>
+        <w:tc>
+          <w:tcPr>
+            <w:tcW w:w="2770" w:type="dxa"/>
+            <w:tcBorders>
+              <w:top w:val="single" w:sz="4" w:space="0" w:color="000000"/>
+              <w:left w:val="single" w:sz="4" w:space="0" w:color="000000"/>
+              <w:bottom w:val="single" w:sz="4" w:space="0" w:color="000000"/>
+              <w:right w:val="single" w:sz="4" w:space="0" w:color="000000"/>
+            </w:tcBorders>
+            <w:shd w:val="clear" w:color="000000" w:fill="FFFFFF"/>
+            <w:tcMar>
+              <w:left w:w="108" w:type="dxa"/>
+              <w:right w:w="108" w:type="dxa"/>
+            </w:tcMar>
+          </w:tcPr>
+          <w:p>
+            <w:pPr>
+              <w:spacing w:after="0" w:line="240" w:lineRule="auto"/>
+              <w:rPr>
+                <w:rFonts w:ascii="Times New Roman" w:hAnsi="Times New Roman" w:cs="Times New Roman"/>
+              </w:rPr>
+            </w:pPr>
+            <w:r>
+              <w:rPr>
+                <w:rFonts w:ascii="Times New Roman" w:hAnsi="Times New Roman" w:cs="Times New Roman"/>
+              </w:rPr>
+              <w:t>SubSkillFee</w:t>
+            </w:r>
+          </w:p>
+        </w:tc>
+        <w:tc>
+          <w:tcPr>
+            <w:tcW w:w="1532" w:type="dxa"/>
+            <w:tcBorders>
+              <w:top w:val="single" w:sz="4" w:space="0" w:color="000000"/>
+              <w:left w:val="single" w:sz="4" w:space="0" w:color="000000"/>
+              <w:bottom w:val="single" w:sz="4" w:space="0" w:color="000000"/>
+              <w:right w:val="single" w:sz="4" w:space="0" w:color="000000"/>
+            </w:tcBorders>
+            <w:shd w:val="clear" w:color="000000" w:fill="FFFFFF"/>
+            <w:tcMar>
+              <w:left w:w="108" w:type="dxa"/>
+              <w:right w:w="108" w:type="dxa"/>
+            </w:tcMar>
+          </w:tcPr>
+          <w:p>
+            <w:pPr>
+              <w:spacing w:after="0" w:line="240" w:lineRule="auto"/>
+              <w:rPr>
+                <w:rFonts w:ascii="Times New Roman" w:eastAsia="Calibri" w:hAnsi="Times New Roman" w:cs="Times New Roman"/>
+              </w:rPr>
+            </w:pPr>
+            <w:r>
+              <w:rPr>
+                <w:rFonts w:ascii="Times New Roman" w:eastAsia="Calibri" w:hAnsi="Times New Roman" w:cs="Times New Roman"/>
+              </w:rPr>
+              <w:t>Int</w:t>
+            </w:r>
+          </w:p>
+        </w:tc>
+        <w:tc>
+          <w:tcPr>
+            <w:tcW w:w="4186" w:type="dxa"/>
+            <w:tcBorders>
+              <w:top w:val="single" w:sz="4" w:space="0" w:color="000000"/>
+              <w:left w:val="single" w:sz="4" w:space="0" w:color="000000"/>
+              <w:bottom w:val="single" w:sz="4" w:space="0" w:color="000000"/>
+              <w:right w:val="single" w:sz="4" w:space="0" w:color="000000"/>
+            </w:tcBorders>
+            <w:shd w:val="clear" w:color="000000" w:fill="FFFFFF"/>
+          </w:tcPr>
+          <w:p>
+            <w:pPr>
+              <w:rPr>
+                <w:rFonts w:ascii="Times New Roman" w:eastAsia="Calibri" w:hAnsi="Times New Roman" w:cs="Times New Roman"/>
+              </w:rPr>
+            </w:pPr>
+            <w:r>
+              <w:rPr>
+                <w:rFonts w:ascii="Times New Roman" w:eastAsia="Calibri" w:hAnsi="Times New Roman" w:cs="Times New Roman"/>
+              </w:rPr>
+              <w:t>The price of the Subskill offered</w:t>
+            </w:r>
+          </w:p>
+        </w:tc>
+        <w:tc>
+          <w:tcPr>
+            <w:tcW w:w="892" w:type="dxa"/>
+            <w:tcBorders>
+              <w:top w:val="single" w:sz="4" w:space="0" w:color="000000"/>
+              <w:left w:val="single" w:sz="4" w:space="0" w:color="000000"/>
+              <w:bottom w:val="single" w:sz="4" w:space="0" w:color="000000"/>
+              <w:right w:val="single" w:sz="4" w:space="0" w:color="000000"/>
+            </w:tcBorders>
+            <w:shd w:val="clear" w:color="000000" w:fill="FFFFFF"/>
+          </w:tcPr>
+          <w:p>
+            <w:pPr>
+              <w:spacing w:after="0" w:line="240" w:lineRule="auto"/>
+              <w:rPr>
+                <w:rFonts w:ascii="Times New Roman" w:eastAsia="Calibri" w:hAnsi="Times New Roman" w:cs="Times New Roman"/>
+              </w:rPr>
+            </w:pPr>
+            <w:r>
+              <w:rPr>
+                <w:rFonts w:ascii="Times New Roman" w:eastAsia="Calibri" w:hAnsi="Times New Roman" w:cs="Times New Roman"/>
+              </w:rPr>
+              <w:t>No</w:t>
+            </w:r>
+          </w:p>
+        </w:tc>
+      </w:tr>
+      <w:tr>
+        <w:trPr>
+          <w:trHeight w:val="1"/>
+        </w:trPr>
+        <w:tc>
+          <w:tcPr>
+            <w:tcW w:w="2770" w:type="dxa"/>
+            <w:tcBorders>
+              <w:top w:val="single" w:sz="4" w:space="0" w:color="000000"/>
+              <w:left w:val="single" w:sz="4" w:space="0" w:color="000000"/>
+              <w:bottom w:val="single" w:sz="4" w:space="0" w:color="000000"/>
+              <w:right w:val="single" w:sz="4" w:space="0" w:color="000000"/>
+            </w:tcBorders>
+            <w:shd w:val="clear" w:color="000000" w:fill="FFFFFF"/>
+            <w:tcMar>
+              <w:left w:w="108" w:type="dxa"/>
+              <w:right w:w="108" w:type="dxa"/>
+            </w:tcMar>
+          </w:tcPr>
+          <w:p>
+            <w:pPr>
+              <w:spacing w:after="0" w:line="240" w:lineRule="auto"/>
+              <w:rPr>
+                <w:rFonts w:ascii="Times New Roman" w:hAnsi="Times New Roman" w:cs="Times New Roman"/>
+              </w:rPr>
+            </w:pPr>
+            <w:r>
+              <w:rPr>
+                <w:rFonts w:ascii="Times New Roman" w:hAnsi="Times New Roman" w:cs="Times New Roman"/>
+              </w:rPr>
+              <w:t>SubSkillStatus</w:t>
+            </w:r>
+          </w:p>
+        </w:tc>
+        <w:tc>
+          <w:tcPr>
+            <w:tcW w:w="1532" w:type="dxa"/>
+            <w:tcBorders>
+              <w:top w:val="single" w:sz="4" w:space="0" w:color="000000"/>
+              <w:left w:val="single" w:sz="4" w:space="0" w:color="000000"/>
+              <w:bottom w:val="single" w:sz="4" w:space="0" w:color="000000"/>
+              <w:right w:val="single" w:sz="4" w:space="0" w:color="000000"/>
+            </w:tcBorders>
+            <w:shd w:val="clear" w:color="000000" w:fill="FFFFFF"/>
+            <w:tcMar>
+              <w:left w:w="108" w:type="dxa"/>
+              <w:right w:w="108" w:type="dxa"/>
+            </w:tcMar>
+          </w:tcPr>
+          <w:p>
+            <w:pPr>
+              <w:spacing w:after="0" w:line="240" w:lineRule="auto"/>
+              <w:rPr>
+                <w:rFonts w:ascii="Times New Roman" w:eastAsia="Calibri" w:hAnsi="Times New Roman" w:cs="Times New Roman"/>
+              </w:rPr>
+            </w:pPr>
+            <w:r>
+              <w:rPr>
+                <w:rFonts w:ascii="Times New Roman" w:eastAsia="Calibri" w:hAnsi="Times New Roman" w:cs="Times New Roman"/>
+              </w:rPr>
+              <w:t>Varchar(255)</w:t>
+            </w:r>
+            <w:bookmarkStart w:id="0" w:name="_GoBack"/>
+            <w:bookmarkEnd w:id="0"/>
+          </w:p>
+        </w:tc>
+        <w:tc>
+          <w:tcPr>
+            <w:tcW w:w="4186" w:type="dxa"/>
+            <w:tcBorders>
+              <w:top w:val="single" w:sz="4" w:space="0" w:color="000000"/>
+              <w:left w:val="single" w:sz="4" w:space="0" w:color="000000"/>
+              <w:bottom w:val="single" w:sz="4" w:space="0" w:color="000000"/>
+              <w:right w:val="single" w:sz="4" w:space="0" w:color="000000"/>
+            </w:tcBorders>
+            <w:shd w:val="clear" w:color="000000" w:fill="FFFFFF"/>
+          </w:tcPr>
+          <w:p>
+            <w:pPr>
+              <w:rPr>
+                <w:rFonts w:ascii="Times New Roman" w:eastAsia="Calibri" w:hAnsi="Times New Roman" w:cs="Times New Roman"/>
+              </w:rPr>
+            </w:pPr>
+            <w:r>
+              <w:rPr>
+                <w:rFonts w:ascii="Times New Roman" w:eastAsia="Calibri" w:hAnsi="Times New Roman" w:cs="Times New Roman"/>
+              </w:rPr>
+              <w:t>Status of the SubSkill</w:t>
+            </w:r>
+          </w:p>
+        </w:tc>
+        <w:tc>
+          <w:tcPr>
+            <w:tcW w:w="892" w:type="dxa"/>
+            <w:tcBorders>
+              <w:top w:val="single" w:sz="4" w:space="0" w:color="000000"/>
+              <w:left w:val="single" w:sz="4" w:space="0" w:color="000000"/>
+              <w:bottom w:val="single" w:sz="4" w:space="0" w:color="000000"/>
+              <w:right w:val="single" w:sz="4" w:space="0" w:color="000000"/>
+            </w:tcBorders>
+            <w:shd w:val="clear" w:color="000000" w:fill="FFFFFF"/>
+          </w:tcPr>
+          <w:p>
+            <w:pPr>
+              <w:spacing w:after="0" w:line="240" w:lineRule="auto"/>
+              <w:rPr>
+                <w:rFonts w:ascii="Times New Roman" w:eastAsia="Calibri" w:hAnsi="Times New Roman" w:cs="Times New Roman"/>
+              </w:rPr>
+            </w:pPr>
+            <w:r>
+              <w:rPr>
+                <w:rFonts w:ascii="Times New Roman" w:eastAsia="Calibri" w:hAnsi="Times New Roman" w:cs="Times New Roman"/>
+              </w:rPr>
+              <w:t>No</w:t>
+            </w:r>
+          </w:p>
+        </w:tc>
+      </w:tr>
+    </w:tbl>
     <w:p>
       <w:pPr>
         <w:rPr>

</xml_diff>